<commit_message>
Im kann-kriterium war das groessergleich zeichen bei den Spannungsquellen verkehrt herum
</commit_message>
<xml_diff>
--- a/docs/Pflichtenheft_Patrick_Rezmer.docx
+++ b/docs/Pflichtenheft_Patrick_Rezmer.docx
@@ -121,21 +121,29 @@
           <w:szCs w:val="32"/>
         </w:rPr>
       </w:pPr>
-      <w:proofErr w:type="spellStart"/>
       <w:r>
         <w:rPr>
           <w:sz w:val="32"/>
           <w:szCs w:val="32"/>
         </w:rPr>
-        <w:t>B.Eng</w:t>
-      </w:r>
-      <w:proofErr w:type="spellEnd"/>
-      <w:r>
+        <w:t>B.Eng. Richard Peters</w:t>
+      </w:r>
+    </w:p>
+    <w:p>
+      <w:pPr>
+        <w:spacing w:after="0" w:line="240" w:lineRule="auto"/>
+        <w:jc w:val="center"/>
         <w:rPr>
           <w:sz w:val="32"/>
           <w:szCs w:val="32"/>
         </w:rPr>
-        <w:t>. Richard Peters</w:t>
+      </w:pPr>
+      <w:r>
+        <w:rPr>
+          <w:sz w:val="32"/>
+          <w:szCs w:val="32"/>
+        </w:rPr>
+        <w:t>Autoren:</w:t>
       </w:r>
     </w:p>
     <w:p>
@@ -152,43 +160,8 @@
           <w:sz w:val="32"/>
           <w:szCs w:val="32"/>
         </w:rPr>
-        <w:t>Autoren:</w:t>
-      </w:r>
-    </w:p>
-    <w:p>
-      <w:pPr>
-        <w:spacing w:after="0" w:line="240" w:lineRule="auto"/>
-        <w:jc w:val="center"/>
-        <w:rPr>
-          <w:sz w:val="32"/>
-          <w:szCs w:val="32"/>
-        </w:rPr>
-      </w:pPr>
-      <w:r>
-        <w:rPr>
-          <w:sz w:val="32"/>
-          <w:szCs w:val="32"/>
-        </w:rPr>
-        <w:t xml:space="preserve">Patrick </w:t>
-      </w:r>
-      <w:proofErr w:type="spellStart"/>
-      <w:r>
-        <w:rPr>
-          <w:sz w:val="32"/>
-          <w:szCs w:val="32"/>
-        </w:rPr>
-        <w:t>Rezmer</w:t>
-      </w:r>
-      <w:proofErr w:type="spellEnd"/>
-      <w:r>
-        <w:rPr>
-          <w:sz w:val="32"/>
-          <w:szCs w:val="32"/>
-        </w:rPr>
-        <w:t>, Jan Alexander Slabiak</w:t>
-      </w:r>
-      <w:bookmarkStart w:id="0" w:name="_GoBack"/>
-      <w:bookmarkEnd w:id="0"/>
+        <w:t>Patrick Rezmer, Jan Alexander Slabiak</w:t>
+      </w:r>
     </w:p>
     <w:p>
       <w:pPr>
@@ -524,7 +497,13 @@
         </w:numPr>
       </w:pPr>
       <w:r>
-        <w:t>x Spannungsquellen, y Widerstände  | x &lt;1 , y&gt;4</w:t>
+        <w:t>x Spannu</w:t>
+      </w:r>
+      <w:r>
+        <w:t>ngsquellen, y Widerstände  | x&gt;</w:t>
+      </w:r>
+      <w:r>
+        <w:t>1 , y&gt;4</w:t>
       </w:r>
     </w:p>
     <w:p>
@@ -536,7 +515,13 @@
         </w:numPr>
       </w:pPr>
       <w:r>
-        <w:t>x Spannungsquellen, y Kondensatoren | x &lt;1 , y&gt;4</w:t>
+        <w:t>x Spannun</w:t>
+      </w:r>
+      <w:r>
+        <w:t>gsquellen, y Kondensatoren | x&gt;</w:t>
+      </w:r>
+      <w:r>
+        <w:t>1 , y&gt;4</w:t>
       </w:r>
     </w:p>
     <w:p>
@@ -548,7 +533,15 @@
         </w:numPr>
       </w:pPr>
       <w:r>
-        <w:t>x Spannungsquellen, y Spulen | x &lt;1 , y&gt;4</w:t>
+        <w:t xml:space="preserve">x </w:t>
+      </w:r>
+      <w:r>
+        <w:t>Spannungsquellen, y Spulen | x&gt;</w:t>
+      </w:r>
+      <w:bookmarkStart w:id="0" w:name="_GoBack"/>
+      <w:bookmarkEnd w:id="0"/>
+      <w:r>
+        <w:t>1 , y&gt;4</w:t>
       </w:r>
     </w:p>
     <w:p>

</xml_diff>